<commit_message>
It's better now(should be)
</commit_message>
<xml_diff>
--- a/Game06/game_Presentation_key_points.docx
+++ b/Game06/game_Presentation_key_points.docx
@@ -1,6 +1,6 @@
 
 <file path=word/document.xml><?xml version="1.0" encoding="utf-8"?>
-<w:document xmlns:wpc="http://schemas.microsoft.com/office/word/2010/wordprocessingCanvas" xmlns:mc="http://schemas.openxmlformats.org/markup-compatibility/2006" xmlns:o="urn:schemas-microsoft-com:office:office" xmlns:r="http://schemas.openxmlformats.org/officeDocument/2006/relationships" xmlns:m="http://schemas.openxmlformats.org/officeDocument/2006/math" xmlns:v="urn:schemas-microsoft-com:vml" xmlns:wp14="http://schemas.microsoft.com/office/word/2010/wordprocessingDrawing" xmlns:wp="http://schemas.openxmlformats.org/drawingml/2006/wordprocessingDrawing" xmlns:w10="urn:schemas-microsoft-com:office:word" xmlns:w="http://schemas.openxmlformats.org/wordprocessingml/2006/main" xmlns:w14="http://schemas.microsoft.com/office/word/2010/wordml" xmlns:w15="http://schemas.microsoft.com/office/word/2012/wordml" xmlns:wpg="http://schemas.microsoft.com/office/word/2010/wordprocessingGroup" xmlns:wpi="http://schemas.microsoft.com/office/word/2010/wordprocessingInk" xmlns:wne="http://schemas.microsoft.com/office/word/2006/wordml" xmlns:wps="http://schemas.microsoft.com/office/word/2010/wordprocessingShape" mc:Ignorable="w14 w15 wp14">
+<w:document xmlns:wpc="http://schemas.microsoft.com/office/word/2010/wordprocessingCanvas" xmlns:cx="http://schemas.microsoft.com/office/drawing/2014/chartex" xmlns:cx1="http://schemas.microsoft.com/office/drawing/2015/9/8/chartex" xmlns:cx2="http://schemas.microsoft.com/office/drawing/2015/10/21/chartex" xmlns:cx3="http://schemas.microsoft.com/office/drawing/2016/5/9/chartex" xmlns:cx4="http://schemas.microsoft.com/office/drawing/2016/5/10/chartex" xmlns:cx5="http://schemas.microsoft.com/office/drawing/2016/5/11/chartex" xmlns:cx6="http://schemas.microsoft.com/office/drawing/2016/5/12/chartex" xmlns:cx7="http://schemas.microsoft.com/office/drawing/2016/5/13/chartex" xmlns:cx8="http://schemas.microsoft.com/office/drawing/2016/5/14/chartex" xmlns:mc="http://schemas.openxmlformats.org/markup-compatibility/2006" xmlns:aink="http://schemas.microsoft.com/office/drawing/2016/ink" xmlns:am3d="http://schemas.microsoft.com/office/drawing/2017/model3d" xmlns:o="urn:schemas-microsoft-com:office:office" xmlns:r="http://schemas.openxmlformats.org/officeDocument/2006/relationships" xmlns:m="http://schemas.openxmlformats.org/officeDocument/2006/math" xmlns:v="urn:schemas-microsoft-com:vml" xmlns:wp14="http://schemas.microsoft.com/office/word/2010/wordprocessingDrawing" xmlns:wp="http://schemas.openxmlformats.org/drawingml/2006/wordprocessingDrawing" xmlns:w10="urn:schemas-microsoft-com:office:word" xmlns:w="http://schemas.openxmlformats.org/wordprocessingml/2006/main" xmlns:w14="http://schemas.microsoft.com/office/word/2010/wordml" xmlns:w15="http://schemas.microsoft.com/office/word/2012/wordml" xmlns:w16cid="http://schemas.microsoft.com/office/word/2016/wordml/cid" xmlns:w16se="http://schemas.microsoft.com/office/word/2015/wordml/symex" xmlns:wpg="http://schemas.microsoft.com/office/word/2010/wordprocessingGroup" xmlns:wpi="http://schemas.microsoft.com/office/word/2010/wordprocessingInk" xmlns:wne="http://schemas.microsoft.com/office/word/2006/wordml" xmlns:wps="http://schemas.microsoft.com/office/word/2010/wordprocessingShape" mc:Ignorable="w14 w15 w16se w16cid wp14">
   <w:body>
     <w:p>
       <w:pPr>
@@ -10,26 +10,35 @@
           <w:lang w:val="en-US"/>
         </w:rPr>
       </w:pPr>
-      <w:r>
+    </w:p>
+    <w:p>
+      <w:pPr>
         <w:rPr>
           <w:b/>
           <w:sz w:val="36"/>
           <w:lang w:val="en-US"/>
         </w:rPr>
-        <w:t>Presentation</w:t>
-      </w:r>
+      </w:pPr>
       <w:r>
         <w:rPr>
           <w:b/>
           <w:sz w:val="36"/>
           <w:lang w:val="en-US"/>
         </w:rPr>
+        <w:t>Presentation</w:t>
+      </w:r>
+      <w:r>
+        <w:rPr>
+          <w:b/>
+          <w:sz w:val="36"/>
+          <w:lang w:val="en-US"/>
+        </w:rPr>
         <w:t>:</w:t>
       </w:r>
     </w:p>
     <w:p>
       <w:pPr>
-        <w:pStyle w:val="ListParagraph"/>
+        <w:pStyle w:val="Akapitzlist"/>
         <w:numPr>
           <w:ilvl w:val="0"/>
           <w:numId w:val="1"/>
@@ -53,7 +62,7 @@
     </w:p>
     <w:p>
       <w:pPr>
-        <w:pStyle w:val="ListParagraph"/>
+        <w:pStyle w:val="Akapitzlist"/>
         <w:numPr>
           <w:ilvl w:val="0"/>
           <w:numId w:val="1"/>
@@ -71,7 +80,7 @@
     </w:p>
     <w:p>
       <w:pPr>
-        <w:pStyle w:val="ListParagraph"/>
+        <w:pStyle w:val="Akapitzlist"/>
         <w:numPr>
           <w:ilvl w:val="0"/>
           <w:numId w:val="1"/>
@@ -89,7 +98,7 @@
     </w:p>
     <w:p>
       <w:pPr>
-        <w:pStyle w:val="ListParagraph"/>
+        <w:pStyle w:val="Akapitzlist"/>
         <w:numPr>
           <w:ilvl w:val="0"/>
           <w:numId w:val="1"/>
@@ -107,7 +116,7 @@
     </w:p>
     <w:p>
       <w:pPr>
-        <w:pStyle w:val="ListParagraph"/>
+        <w:pStyle w:val="Akapitzlist"/>
         <w:numPr>
           <w:ilvl w:val="0"/>
           <w:numId w:val="1"/>
@@ -125,7 +134,7 @@
     </w:p>
     <w:p>
       <w:pPr>
-        <w:pStyle w:val="ListParagraph"/>
+        <w:pStyle w:val="Akapitzlist"/>
         <w:numPr>
           <w:ilvl w:val="0"/>
           <w:numId w:val="1"/>
@@ -140,8 +149,602 @@
         </w:rPr>
         <w:t>Make sure to state use of any third party content</w:t>
       </w:r>
+      <w:r>
+        <w:rPr>
+          <w:lang w:val="en-US"/>
+        </w:rPr>
+        <w:t>(Background music)</w:t>
+      </w:r>
+    </w:p>
+    <w:p>
+      <w:pPr>
+        <w:pStyle w:val="Akapitzlist"/>
+        <w:numPr>
+          <w:ilvl w:val="0"/>
+          <w:numId w:val="1"/>
+        </w:numPr>
+        <w:rPr>
+          <w:lang w:val="en-US"/>
+        </w:rPr>
+      </w:pPr>
+      <w:r>
+        <w:rPr>
+          <w:lang w:val="en-US"/>
+        </w:rPr>
+        <w:t>Target audience- students(Motive of nights out)</w:t>
+      </w:r>
+    </w:p>
+    <w:p>
+      <w:pPr>
+        <w:pStyle w:val="Akapitzlist"/>
+        <w:numPr>
+          <w:ilvl w:val="0"/>
+          <w:numId w:val="1"/>
+        </w:numPr>
+        <w:rPr>
+          <w:lang w:val="en-US"/>
+        </w:rPr>
+      </w:pPr>
+    </w:p>
+    <w:p>
+      <w:pPr>
+        <w:rPr>
+          <w:b/>
+          <w:lang w:val="en-US"/>
+        </w:rPr>
+      </w:pPr>
+      <w:r>
+        <w:rPr>
+          <w:b/>
+          <w:lang w:val="en-US"/>
+        </w:rPr>
+        <w:t>Interesting features:</w:t>
+      </w:r>
+    </w:p>
+    <w:p>
+      <w:pPr>
+        <w:rPr>
+          <w:lang w:val="en-US"/>
+        </w:rPr>
+      </w:pPr>
+      <w:r>
+        <w:rPr>
+          <w:lang w:val="en-US"/>
+        </w:rPr>
+        <w:tab/>
+        <w:t>-5 different endings(including loss)</w:t>
+      </w:r>
+    </w:p>
+    <w:p>
+      <w:pPr>
+        <w:rPr>
+          <w:lang w:val="en-US"/>
+        </w:rPr>
+      </w:pPr>
+      <w:r>
+        <w:rPr>
+          <w:lang w:val="en-US"/>
+        </w:rPr>
+        <w:tab/>
+        <w:t>-the in game time is a countdown, decreased every time we travel to different locations</w:t>
+      </w:r>
+    </w:p>
+    <w:p>
+      <w:pPr>
+        <w:rPr>
+          <w:lang w:val="en-US"/>
+        </w:rPr>
+      </w:pPr>
+      <w:r>
+        <w:rPr>
+          <w:lang w:val="en-US"/>
+        </w:rPr>
+        <w:tab/>
+        <w:t>-local leaderboard(it makes it competitive)</w:t>
+      </w:r>
+    </w:p>
+    <w:p>
+      <w:pPr>
+        <w:rPr>
+          <w:lang w:val="en-US"/>
+        </w:rPr>
+      </w:pPr>
+      <w:r>
+        <w:rPr>
+          <w:lang w:val="en-US"/>
+        </w:rPr>
+        <w:tab/>
+        <w:t>-items dropped in random locations apart from locked and secret locations</w:t>
+      </w:r>
+    </w:p>
+    <w:p>
+      <w:pPr>
+        <w:rPr>
+          <w:lang w:val="en-US"/>
+        </w:rPr>
+      </w:pPr>
+      <w:r>
+        <w:rPr>
+          <w:lang w:val="en-US"/>
+        </w:rPr>
+        <w:tab/>
+        <w:t>-dynamic code(opening rooms, interacting with inventory, locational items with locks)</w:t>
+      </w:r>
+    </w:p>
+    <w:p>
+      <w:pPr>
+        <w:rPr>
+          <w:lang w:val="en-US"/>
+        </w:rPr>
+      </w:pPr>
+      <w:r>
+        <w:rPr>
+          <w:lang w:val="en-US"/>
+        </w:rPr>
+        <w:tab/>
+        <w:t>- use of bike which speeds up travel time(bike in the beginning of the game is locked, you have to find a key)</w:t>
+      </w:r>
+    </w:p>
+    <w:p>
+      <w:pPr>
+        <w:rPr>
+          <w:lang w:val="en-US"/>
+        </w:rPr>
+      </w:pPr>
+      <w:r>
+        <w:rPr>
+          <w:lang w:val="en-US"/>
+        </w:rPr>
+        <w:tab/>
+        <w:t>-secret path styled as an escape room with puzzles to solve</w:t>
+      </w:r>
+    </w:p>
+    <w:p>
+      <w:pPr>
+        <w:rPr>
+          <w:lang w:val="en-US"/>
+        </w:rPr>
+      </w:pPr>
+      <w:r>
+        <w:rPr>
+          <w:lang w:val="en-US"/>
+        </w:rPr>
+        <w:tab/>
+        <w:t>-</w:t>
+      </w:r>
+      <w:r>
+        <w:rPr>
+          <w:lang w:val="en-US"/>
+        </w:rPr>
+        <w:t>player can run off to Maldives alone or with his lecturer, get back to normal life or live for the rest of his life hiding in the sewers</w:t>
+      </w:r>
+    </w:p>
+    <w:p>
+      <w:pPr>
+        <w:rPr>
+          <w:b/>
+          <w:lang w:val="en-US"/>
+        </w:rPr>
+      </w:pPr>
+      <w:r>
+        <w:rPr>
+          <w:b/>
+          <w:lang w:val="en-US"/>
+        </w:rPr>
+        <w:t>Plan:</w:t>
+      </w:r>
+    </w:p>
+    <w:p>
+      <w:pPr>
+        <w:rPr>
+          <w:b/>
+          <w:lang w:val="en-US"/>
+        </w:rPr>
+      </w:pPr>
+      <w:r>
+        <w:rPr>
+          <w:lang w:val="en-US"/>
+        </w:rPr>
+        <w:tab/>
+        <w:t>1.Introduction, general theme, target audience</w:t>
+      </w:r>
+      <w:r>
+        <w:rPr>
+          <w:lang w:val="en-US"/>
+        </w:rPr>
+        <w:t xml:space="preserve"> </w:t>
+      </w:r>
+      <w:r>
+        <w:rPr>
+          <w:b/>
+          <w:lang w:val="en-US"/>
+        </w:rPr>
+        <w:t>- Together</w:t>
+      </w:r>
+    </w:p>
+    <w:p>
+      <w:pPr>
+        <w:rPr>
+          <w:lang w:val="en-US"/>
+        </w:rPr>
+      </w:pPr>
+      <w:r>
+        <w:rPr>
+          <w:lang w:val="en-US"/>
+        </w:rPr>
+        <w:tab/>
+        <w:t>2.Timed game</w:t>
+      </w:r>
+      <w:r>
+        <w:rPr>
+          <w:lang w:val="en-US"/>
+        </w:rPr>
+        <w:t>-in game time which is reduced every time player travels</w:t>
+      </w:r>
+      <w:r>
+        <w:rPr>
+          <w:lang w:val="en-US"/>
+        </w:rPr>
+        <w:t xml:space="preserve">, </w:t>
+      </w:r>
+      <w:r>
+        <w:rPr>
+          <w:lang w:val="en-US"/>
+        </w:rPr>
+        <w:t xml:space="preserve">map and titles created with ASCII art, </w:t>
+      </w:r>
+      <w:r>
+        <w:rPr>
+          <w:lang w:val="en-US"/>
+        </w:rPr>
+        <w:t>local leaderboard</w:t>
+      </w:r>
+      <w:r>
+        <w:rPr>
+          <w:lang w:val="en-US"/>
+        </w:rPr>
+        <w:t xml:space="preserve"> for every computer which is more challenging and drives player to repeat the game </w:t>
+      </w:r>
+      <w:r>
+        <w:rPr>
+          <w:lang w:val="en-US"/>
+        </w:rPr>
+        <w:t xml:space="preserve">- </w:t>
+      </w:r>
+      <w:r>
+        <w:rPr>
+          <w:b/>
+          <w:lang w:val="en-US"/>
+        </w:rPr>
+        <w:t>Ben</w:t>
+      </w:r>
+    </w:p>
+    <w:p>
+      <w:pPr>
+        <w:rPr>
+          <w:lang w:val="en-US"/>
+        </w:rPr>
+      </w:pPr>
+      <w:r>
+        <w:rPr>
+          <w:lang w:val="en-US"/>
+        </w:rPr>
+        <w:tab/>
+        <w:t>3.</w:t>
+      </w:r>
+      <w:r>
+        <w:rPr>
+          <w:lang w:val="en-US"/>
+        </w:rPr>
+        <w:t xml:space="preserve"> </w:t>
+      </w:r>
+      <w:r>
+        <w:rPr>
+          <w:lang w:val="en-US"/>
+        </w:rPr>
+        <w:t xml:space="preserve">Items </w:t>
+      </w:r>
+      <w:r>
+        <w:rPr>
+          <w:lang w:val="en-US"/>
+        </w:rPr>
+        <w:t>are spawned in random open locations- there is dictionary of locations to which items are randomly assigned, locations that need to be open with key are excluded(key to bike lock is exception because it always spawns in our bedroom</w:t>
+      </w:r>
+      <w:r>
+        <w:rPr>
+          <w:lang w:val="en-US"/>
+        </w:rPr>
+        <w:t>.</w:t>
+      </w:r>
+    </w:p>
+    <w:p>
+      <w:pPr>
+        <w:rPr>
+          <w:lang w:val="en-US"/>
+        </w:rPr>
+      </w:pPr>
+      <w:r>
+        <w:rPr>
+          <w:lang w:val="en-US"/>
+        </w:rPr>
+        <w:t xml:space="preserve"> </w:t>
+      </w:r>
+      <w:r>
+        <w:rPr>
+          <w:lang w:val="en-US"/>
+        </w:rPr>
+        <w:t>I</w:t>
+      </w:r>
+      <w:r>
+        <w:rPr>
+          <w:lang w:val="en-US"/>
+        </w:rPr>
+        <w:t>nventory</w:t>
+      </w:r>
+      <w:r>
+        <w:rPr>
+          <w:lang w:val="en-US"/>
+        </w:rPr>
+        <w:t>-pretty st</w:t>
+      </w:r>
+      <w:r>
+        <w:rPr>
+          <w:lang w:val="en-US"/>
+        </w:rPr>
+        <w:t>r</w:t>
+      </w:r>
+      <w:r>
+        <w:rPr>
+          <w:lang w:val="en-US"/>
+        </w:rPr>
+        <w:t>aightforward</w:t>
+      </w:r>
+      <w:r>
+        <w:rPr>
+          <w:lang w:val="en-US"/>
+        </w:rPr>
+        <w:t>, player able to pick up and drop items.</w:t>
+      </w:r>
+    </w:p>
+    <w:p>
+      <w:pPr>
+        <w:rPr>
+          <w:lang w:val="en-US"/>
+        </w:rPr>
+      </w:pPr>
+      <w:r>
+        <w:rPr>
+          <w:lang w:val="en-US"/>
+        </w:rPr>
+        <w:t xml:space="preserve"> </w:t>
+      </w:r>
+      <w:r>
+        <w:rPr>
+          <w:lang w:val="en-US"/>
+        </w:rPr>
+        <w:t>D</w:t>
+      </w:r>
+      <w:r>
+        <w:rPr>
+          <w:lang w:val="en-US"/>
+        </w:rPr>
+        <w:t>ynamic use of objects</w:t>
+      </w:r>
+      <w:r>
+        <w:rPr>
+          <w:lang w:val="en-US"/>
+        </w:rPr>
+        <w:t xml:space="preserve">-some objects like wallet dynamically used, we can use them in inventory to get other items like money or receipt. On the other hand bike is not only locked and we need to find a key to use it but as well it cuts time of travel. Items like safe or phone box need password or coins to work which later on enables to possess other items or open doors. On top of that those mentioned items are locational so player cannot pick them up but he can use them.  - </w:t>
+      </w:r>
+      <w:r>
+        <w:rPr>
+          <w:b/>
+          <w:lang w:val="en-US"/>
+        </w:rPr>
+        <w:t>Francesco</w:t>
+      </w:r>
+    </w:p>
+    <w:p>
+      <w:pPr>
+        <w:rPr>
+          <w:lang w:val="en-US"/>
+        </w:rPr>
+      </w:pPr>
+      <w:r>
+        <w:rPr>
+          <w:lang w:val="en-US"/>
+        </w:rPr>
+        <w:lastRenderedPageBreak/>
+        <w:tab/>
+        <w:t>4. Dynamic code</w:t>
+      </w:r>
+      <w:r>
+        <w:rPr>
+          <w:lang w:val="en-US"/>
+        </w:rPr>
+        <w:t xml:space="preserve"> - it is reusable so there is room for improvement of the game and later modifications</w:t>
+      </w:r>
+      <w:r>
+        <w:rPr>
+          <w:lang w:val="en-US"/>
+        </w:rPr>
+        <w:t>,</w:t>
+      </w:r>
+      <w:r>
+        <w:rPr>
+          <w:lang w:val="en-US"/>
+        </w:rPr>
+        <w:t xml:space="preserve"> functions like </w:t>
+      </w:r>
+      <w:proofErr w:type="spellStart"/>
+      <w:r>
+        <w:rPr>
+          <w:lang w:val="en-US"/>
+        </w:rPr>
+        <w:t>use_item</w:t>
+      </w:r>
+      <w:proofErr w:type="spellEnd"/>
+      <w:r>
+        <w:rPr>
+          <w:lang w:val="en-US"/>
+        </w:rPr>
+        <w:t xml:space="preserve"> are flexible thus they are working only for specific case scenario, </w:t>
+      </w:r>
+      <w:r>
+        <w:rPr>
+          <w:lang w:val="en-US"/>
+        </w:rPr>
+        <w:t>opening rooms</w:t>
+      </w:r>
+      <w:r>
+        <w:rPr>
+          <w:lang w:val="en-US"/>
+        </w:rPr>
+        <w:t xml:space="preserve"> – not all rooms at the beginning are accessible for the player which can be treated as basic side quest(i.e. find a key to get to your room and get access to your bike-not obligatory but cuts your final time)</w:t>
+      </w:r>
+      <w:r>
+        <w:rPr>
+          <w:lang w:val="en-US"/>
+        </w:rPr>
+        <w:t>, locked locations</w:t>
+      </w:r>
+      <w:r>
+        <w:rPr>
+          <w:lang w:val="en-US"/>
+        </w:rPr>
+        <w:t xml:space="preserve"> </w:t>
+      </w:r>
+      <w:r>
+        <w:rPr>
+          <w:lang w:val="en-US"/>
+        </w:rPr>
+        <w:t>–</w:t>
+      </w:r>
+      <w:r>
+        <w:rPr>
+          <w:lang w:val="en-US"/>
+        </w:rPr>
+        <w:t xml:space="preserve"> </w:t>
+      </w:r>
+      <w:r>
+        <w:rPr>
+          <w:lang w:val="en-US"/>
+        </w:rPr>
+        <w:t>variable that defines whether player has the access to certain place</w:t>
+      </w:r>
+      <w:r>
+        <w:rPr>
+          <w:lang w:val="en-US"/>
+        </w:rPr>
+        <w:t>, using keys and passwords</w:t>
+      </w:r>
+      <w:r>
+        <w:rPr>
+          <w:lang w:val="en-US"/>
+        </w:rPr>
+        <w:t xml:space="preserve"> – makes game a bit more challenging, as well player</w:t>
+      </w:r>
+      <w:r>
+        <w:rPr>
+          <w:lang w:val="en-US"/>
+        </w:rPr>
+        <w:t>s have to use their brain cells to solve some puzzles</w:t>
+      </w:r>
       <w:bookmarkStart w:id="0" w:name="_GoBack"/>
       <w:bookmarkEnd w:id="0"/>
+      <w:r>
+        <w:rPr>
+          <w:lang w:val="en-US"/>
+        </w:rPr>
+        <w:t xml:space="preserve"> - </w:t>
+      </w:r>
+      <w:r>
+        <w:rPr>
+          <w:b/>
+          <w:lang w:val="en-US"/>
+        </w:rPr>
+        <w:t>Tom</w:t>
+      </w:r>
+    </w:p>
+    <w:p>
+      <w:pPr>
+        <w:rPr>
+          <w:lang w:val="en-US"/>
+        </w:rPr>
+      </w:pPr>
+      <w:r>
+        <w:rPr>
+          <w:lang w:val="en-US"/>
+        </w:rPr>
+        <w:tab/>
+        <w:t>5.Secret path, escape room</w:t>
+      </w:r>
+      <w:r>
+        <w:rPr>
+          <w:lang w:val="en-US"/>
+        </w:rPr>
+        <w:t xml:space="preserve"> </w:t>
+      </w:r>
+      <w:r>
+        <w:rPr>
+          <w:b/>
+          <w:lang w:val="en-US"/>
+        </w:rPr>
+        <w:t>- Michal</w:t>
+      </w:r>
+    </w:p>
+    <w:p>
+      <w:pPr>
+        <w:rPr>
+          <w:lang w:val="en-US"/>
+        </w:rPr>
+      </w:pPr>
+      <w:r>
+        <w:rPr>
+          <w:lang w:val="en-US"/>
+        </w:rPr>
+        <w:tab/>
+        <w:t>6. Different endings</w:t>
+      </w:r>
+      <w:r>
+        <w:rPr>
+          <w:lang w:val="en-US"/>
+        </w:rPr>
+        <w:t>, makes the game more interesting, innovative and drives player to play game couple more times just to discover different possibilities, 4 endings are winning, however not all of them give that much satisfaction for the player i.e. ending with hiding in sewer system</w:t>
+      </w:r>
+      <w:r>
+        <w:rPr>
+          <w:lang w:val="en-US"/>
+        </w:rPr>
+        <w:t xml:space="preserve"> - </w:t>
+      </w:r>
+      <w:r>
+        <w:rPr>
+          <w:b/>
+          <w:lang w:val="en-US"/>
+        </w:rPr>
+        <w:t>Adrian</w:t>
+      </w:r>
+    </w:p>
+    <w:p>
+      <w:pPr>
+        <w:rPr>
+          <w:lang w:val="en-US"/>
+        </w:rPr>
+      </w:pPr>
+    </w:p>
+    <w:p>
+      <w:pPr>
+        <w:rPr>
+          <w:lang w:val="en-US"/>
+        </w:rPr>
+      </w:pPr>
+      <w:r>
+        <w:rPr>
+          <w:lang w:val="en-US"/>
+        </w:rPr>
+        <w:tab/>
+      </w:r>
     </w:p>
     <w:p>
       <w:pPr>
@@ -172,7 +775,7 @@
     </w:p>
     <w:p>
       <w:pPr>
-        <w:pStyle w:val="ListParagraph"/>
+        <w:pStyle w:val="Akapitzlist"/>
         <w:numPr>
           <w:ilvl w:val="0"/>
           <w:numId w:val="2"/>
@@ -190,7 +793,7 @@
     </w:p>
     <w:p>
       <w:pPr>
-        <w:pStyle w:val="ListParagraph"/>
+        <w:pStyle w:val="Akapitzlist"/>
         <w:numPr>
           <w:ilvl w:val="0"/>
           <w:numId w:val="2"/>
@@ -208,7 +811,7 @@
     </w:p>
     <w:p>
       <w:pPr>
-        <w:pStyle w:val="ListParagraph"/>
+        <w:pStyle w:val="Akapitzlist"/>
         <w:numPr>
           <w:ilvl w:val="0"/>
           <w:numId w:val="2"/>
@@ -226,7 +829,7 @@
     </w:p>
     <w:p>
       <w:pPr>
-        <w:pStyle w:val="ListParagraph"/>
+        <w:pStyle w:val="Akapitzlist"/>
         <w:numPr>
           <w:ilvl w:val="0"/>
           <w:numId w:val="2"/>
@@ -244,7 +847,7 @@
     </w:p>
     <w:p>
       <w:pPr>
-        <w:pStyle w:val="ListParagraph"/>
+        <w:pStyle w:val="Akapitzlist"/>
         <w:numPr>
           <w:ilvl w:val="0"/>
           <w:numId w:val="2"/>
@@ -262,7 +865,7 @@
     </w:p>
     <w:p>
       <w:pPr>
-        <w:pStyle w:val="ListParagraph"/>
+        <w:pStyle w:val="Akapitzlist"/>
         <w:numPr>
           <w:ilvl w:val="0"/>
           <w:numId w:val="2"/>
@@ -300,7 +903,7 @@
     </w:p>
     <w:p>
       <w:pPr>
-        <w:pStyle w:val="ListParagraph"/>
+        <w:pStyle w:val="Akapitzlist"/>
         <w:numPr>
           <w:ilvl w:val="0"/>
           <w:numId w:val="2"/>
@@ -326,7 +929,7 @@
     </w:p>
     <w:p>
       <w:pPr>
-        <w:pStyle w:val="ListParagraph"/>
+        <w:pStyle w:val="Akapitzlist"/>
         <w:numPr>
           <w:ilvl w:val="0"/>
           <w:numId w:val="2"/>
@@ -356,7 +959,7 @@
     </w:p>
     <w:p>
       <w:pPr>
-        <w:pStyle w:val="ListParagraph"/>
+        <w:pStyle w:val="Akapitzlist"/>
         <w:numPr>
           <w:ilvl w:val="0"/>
           <w:numId w:val="2"/>
@@ -378,7 +981,7 @@
       <w:hyperlink r:id="rId5" w:history="1">
         <w:r>
           <w:rPr>
-            <w:rStyle w:val="Hyperlink"/>
+            <w:rStyle w:val="Hipercze"/>
           </w:rPr>
           <w:t>https://docs.cs.cf.ac.uk/downloads/coursework/Coversheet.pdf</w:t>
         </w:r>
@@ -386,7 +989,7 @@
     </w:p>
     <w:p>
       <w:pPr>
-        <w:pStyle w:val="ListParagraph"/>
+        <w:pStyle w:val="Akapitzlist"/>
         <w:numPr>
           <w:ilvl w:val="0"/>
           <w:numId w:val="2"/>
@@ -409,7 +1012,7 @@
 </file>
 
 <file path=word/numbering.xml><?xml version="1.0" encoding="utf-8"?>
-<w:numbering xmlns:wpc="http://schemas.microsoft.com/office/word/2010/wordprocessingCanvas" xmlns:mc="http://schemas.openxmlformats.org/markup-compatibility/2006" xmlns:o="urn:schemas-microsoft-com:office:office" xmlns:r="http://schemas.openxmlformats.org/officeDocument/2006/relationships" xmlns:m="http://schemas.openxmlformats.org/officeDocument/2006/math" xmlns:v="urn:schemas-microsoft-com:vml" xmlns:wp14="http://schemas.microsoft.com/office/word/2010/wordprocessingDrawing" xmlns:wp="http://schemas.openxmlformats.org/drawingml/2006/wordprocessingDrawing" xmlns:w10="urn:schemas-microsoft-com:office:word" xmlns:w="http://schemas.openxmlformats.org/wordprocessingml/2006/main" xmlns:w14="http://schemas.microsoft.com/office/word/2010/wordml" xmlns:w15="http://schemas.microsoft.com/office/word/2012/wordml" xmlns:wpg="http://schemas.microsoft.com/office/word/2010/wordprocessingGroup" xmlns:wpi="http://schemas.microsoft.com/office/word/2010/wordprocessingInk" xmlns:wne="http://schemas.microsoft.com/office/word/2006/wordml" xmlns:wps="http://schemas.microsoft.com/office/word/2010/wordprocessingShape" mc:Ignorable="w14 w15 wp14">
+<w:numbering xmlns:wpc="http://schemas.microsoft.com/office/word/2010/wordprocessingCanvas" xmlns:cx="http://schemas.microsoft.com/office/drawing/2014/chartex" xmlns:cx1="http://schemas.microsoft.com/office/drawing/2015/9/8/chartex" xmlns:cx2="http://schemas.microsoft.com/office/drawing/2015/10/21/chartex" xmlns:cx3="http://schemas.microsoft.com/office/drawing/2016/5/9/chartex" xmlns:cx4="http://schemas.microsoft.com/office/drawing/2016/5/10/chartex" xmlns:cx5="http://schemas.microsoft.com/office/drawing/2016/5/11/chartex" xmlns:cx6="http://schemas.microsoft.com/office/drawing/2016/5/12/chartex" xmlns:cx7="http://schemas.microsoft.com/office/drawing/2016/5/13/chartex" xmlns:cx8="http://schemas.microsoft.com/office/drawing/2016/5/14/chartex" xmlns:mc="http://schemas.openxmlformats.org/markup-compatibility/2006" xmlns:aink="http://schemas.microsoft.com/office/drawing/2016/ink" xmlns:am3d="http://schemas.microsoft.com/office/drawing/2017/model3d" xmlns:o="urn:schemas-microsoft-com:office:office" xmlns:r="http://schemas.openxmlformats.org/officeDocument/2006/relationships" xmlns:m="http://schemas.openxmlformats.org/officeDocument/2006/math" xmlns:v="urn:schemas-microsoft-com:vml" xmlns:wp14="http://schemas.microsoft.com/office/word/2010/wordprocessingDrawing" xmlns:wp="http://schemas.openxmlformats.org/drawingml/2006/wordprocessingDrawing" xmlns:w10="urn:schemas-microsoft-com:office:word" xmlns:w="http://schemas.openxmlformats.org/wordprocessingml/2006/main" xmlns:w14="http://schemas.microsoft.com/office/word/2010/wordml" xmlns:w15="http://schemas.microsoft.com/office/word/2012/wordml" xmlns:w16cid="http://schemas.microsoft.com/office/word/2016/wordml/cid" xmlns:w16se="http://schemas.microsoft.com/office/word/2015/wordml/symex" xmlns:wpg="http://schemas.microsoft.com/office/word/2010/wordprocessingGroup" xmlns:wpi="http://schemas.microsoft.com/office/word/2010/wordprocessingInk" xmlns:wne="http://schemas.microsoft.com/office/word/2006/wordml" xmlns:wps="http://schemas.microsoft.com/office/word/2010/wordprocessingShape" mc:Ignorable="w14 w15 w16se w16cid wp14">
   <w:abstractNum w:abstractNumId="0" w15:restartNumberingAfterBreak="0">
     <w:nsid w:val="23D25F35"/>
     <w:multiLevelType w:val="hybridMultilevel"/>
@@ -645,7 +1248,7 @@
 </file>
 
 <file path=word/styles.xml><?xml version="1.0" encoding="utf-8"?>
-<w:styles xmlns:mc="http://schemas.openxmlformats.org/markup-compatibility/2006" xmlns:r="http://schemas.openxmlformats.org/officeDocument/2006/relationships" xmlns:w="http://schemas.openxmlformats.org/wordprocessingml/2006/main" xmlns:w14="http://schemas.microsoft.com/office/word/2010/wordml" xmlns:w15="http://schemas.microsoft.com/office/word/2012/wordml" mc:Ignorable="w14 w15">
+<w:styles xmlns:mc="http://schemas.openxmlformats.org/markup-compatibility/2006" xmlns:r="http://schemas.openxmlformats.org/officeDocument/2006/relationships" xmlns:w="http://schemas.openxmlformats.org/wordprocessingml/2006/main" xmlns:w14="http://schemas.microsoft.com/office/word/2010/wordml" xmlns:w15="http://schemas.microsoft.com/office/word/2012/wordml" xmlns:w16cid="http://schemas.microsoft.com/office/word/2016/wordml/cid" xmlns:w16se="http://schemas.microsoft.com/office/word/2015/wordml/symex" mc:Ignorable="w14 w15 w16se w16cid">
   <w:docDefaults>
     <w:rPrDefault>
       <w:rPr>
@@ -661,7 +1264,7 @@
       </w:pPr>
     </w:pPrDefault>
   </w:docDefaults>
-  <w:latentStyles w:defLockedState="0" w:defUIPriority="99" w:defSemiHidden="0" w:defUnhideWhenUsed="0" w:defQFormat="0" w:count="371">
+  <w:latentStyles w:defLockedState="0" w:defUIPriority="99" w:defSemiHidden="0" w:defUnhideWhenUsed="0" w:defQFormat="0" w:count="375">
     <w:lsdException w:name="Normal" w:uiPriority="0" w:qFormat="1"/>
     <w:lsdException w:name="heading 1" w:uiPriority="9" w:qFormat="1"/>
     <w:lsdException w:name="heading 2" w:semiHidden="1" w:uiPriority="9" w:unhideWhenUsed="1" w:qFormat="1"/>
@@ -1033,18 +1636,22 @@
     <w:lsdException w:name="List Table 5 Dark Accent 6" w:uiPriority="50"/>
     <w:lsdException w:name="List Table 6 Colorful Accent 6" w:uiPriority="51"/>
     <w:lsdException w:name="List Table 7 Colorful Accent 6" w:uiPriority="52"/>
+    <w:lsdException w:name="Mention" w:semiHidden="1" w:unhideWhenUsed="1"/>
+    <w:lsdException w:name="Smart Hyperlink" w:semiHidden="1" w:unhideWhenUsed="1"/>
+    <w:lsdException w:name="Hashtag" w:semiHidden="1" w:unhideWhenUsed="1"/>
+    <w:lsdException w:name="Unresolved Mention" w:semiHidden="1" w:unhideWhenUsed="1"/>
   </w:latentStyles>
-  <w:style w:type="paragraph" w:default="1" w:styleId="Normal">
+  <w:style w:type="paragraph" w:default="1" w:styleId="Normalny">
     <w:name w:val="Normal"/>
     <w:qFormat/>
   </w:style>
-  <w:style w:type="character" w:default="1" w:styleId="DefaultParagraphFont">
+  <w:style w:type="character" w:default="1" w:styleId="Domylnaczcionkaakapitu">
     <w:name w:val="Default Paragraph Font"/>
     <w:uiPriority w:val="1"/>
     <w:semiHidden/>
     <w:unhideWhenUsed/>
   </w:style>
-  <w:style w:type="table" w:default="1" w:styleId="TableNormal">
+  <w:style w:type="table" w:default="1" w:styleId="Standardowy">
     <w:name w:val="Normal Table"/>
     <w:uiPriority w:val="99"/>
     <w:semiHidden/>
@@ -1059,15 +1666,15 @@
       </w:tblCellMar>
     </w:tblPr>
   </w:style>
-  <w:style w:type="numbering" w:default="1" w:styleId="NoList">
+  <w:style w:type="numbering" w:default="1" w:styleId="Bezlisty">
     <w:name w:val="No List"/>
     <w:uiPriority w:val="99"/>
     <w:semiHidden/>
     <w:unhideWhenUsed/>
   </w:style>
-  <w:style w:type="paragraph" w:styleId="ListParagraph">
+  <w:style w:type="paragraph" w:styleId="Akapitzlist">
     <w:name w:val="List Paragraph"/>
-    <w:basedOn w:val="Normal"/>
+    <w:basedOn w:val="Normalny"/>
     <w:uiPriority w:val="34"/>
     <w:qFormat/>
     <w:rsid w:val="003A0F6A"/>
@@ -1076,9 +1683,9 @@
       <w:contextualSpacing/>
     </w:pPr>
   </w:style>
-  <w:style w:type="character" w:styleId="Hyperlink">
+  <w:style w:type="character" w:styleId="Hipercze">
     <w:name w:val="Hyperlink"/>
-    <w:basedOn w:val="DefaultParagraphFont"/>
+    <w:basedOn w:val="Domylnaczcionkaakapitu"/>
     <w:uiPriority w:val="99"/>
     <w:unhideWhenUsed/>
     <w:rsid w:val="00875B8E"/>

</xml_diff>